<commit_message>
Added some text to the pseudocode
Explicitly saying that the first step (data wrangling) can be done offline, before any production run starts.
</commit_message>
<xml_diff>
--- a/Pipeline/DISTRIBUTED/Pseudocode_v3.docx
+++ b/Pipeline/DISTRIBUTED/Pseudocode_v3.docx
@@ -600,385 +600,393 @@
         <w:jc w:val="both"/>
       </w:pPr>
       <w:r>
-        <w:t xml:space="preserve">If </w:t>
-      </w:r>
-      <w:proofErr w:type="spellStart"/>
-      <w:r>
-        <w:t>BigData</w:t>
-      </w:r>
-      <w:proofErr w:type="spellEnd"/>
-      <w:r>
-        <w:t xml:space="preserve"> is within the order of GBs, alternative strategies can be implemented to avoid loading large datasets before launching </w:t>
-      </w:r>
-      <w:r>
-        <w:t>the CBDA-SL and Knockoff algorithms</w:t>
-      </w:r>
-      <w:r>
-        <w:t xml:space="preserve">. For example, we could generate all the M data subsets and save them in separate </w:t>
-      </w:r>
-      <w:proofErr w:type="spellStart"/>
-      <w:r>
-        <w:t>RData</w:t>
-      </w:r>
-      <w:proofErr w:type="spellEnd"/>
-      <w:r>
-        <w:t xml:space="preserve"> workspaces, and then load the appropriate ones for each of the M job.</w:t>
-      </w:r>
-    </w:p>
-    <w:p>
-      <w:pPr>
-        <w:spacing w:after="0"/>
-      </w:pPr>
-    </w:p>
-    <w:p>
-      <w:pPr>
-        <w:spacing w:after="0"/>
-      </w:pPr>
-      <w:r>
-        <w:t>For ea</w:t>
-      </w:r>
-      <w:r>
-        <w:t xml:space="preserve">ch j=1:M, </w:t>
-      </w:r>
-      <w:r>
-        <w:t xml:space="preserve">we load the temp </w:t>
-      </w:r>
-      <w:proofErr w:type="spellStart"/>
-      <w:r>
-        <w:t>RData</w:t>
-      </w:r>
-      <w:proofErr w:type="spellEnd"/>
-      <w:r>
-        <w:t xml:space="preserve"> workspace</w:t>
-      </w:r>
-      <w:r>
-        <w:t xml:space="preserve"> </w:t>
-      </w:r>
-      <w:r>
-        <w:t xml:space="preserve">and </w:t>
-      </w:r>
-      <w:r>
-        <w:t xml:space="preserve">generate a </w:t>
-      </w:r>
-      <w:proofErr w:type="spellStart"/>
-      <w:proofErr w:type="gramStart"/>
-      <w:r>
-        <w:t>X</w:t>
-      </w:r>
-      <w:r>
-        <w:t>temp</w:t>
-      </w:r>
-      <w:r>
-        <w:rPr>
-          <w:vertAlign w:val="subscript"/>
-        </w:rPr>
-        <w:t>j</w:t>
-      </w:r>
-      <w:proofErr w:type="spellEnd"/>
-      <w:r>
-        <w:t xml:space="preserve"> </w:t>
-      </w:r>
-      <w:r>
-        <w:t>,</w:t>
-      </w:r>
-      <w:proofErr w:type="gramEnd"/>
-      <w:r>
-        <w:t xml:space="preserve"> </w:t>
-      </w:r>
-      <w:proofErr w:type="spellStart"/>
-      <w:r>
-        <w:t>Xpred</w:t>
-      </w:r>
-      <w:r>
-        <w:rPr>
-          <w:vertAlign w:val="subscript"/>
-        </w:rPr>
-        <w:t>j</w:t>
-      </w:r>
-      <w:proofErr w:type="spellEnd"/>
-      <w:r>
-        <w:t xml:space="preserve"> </w:t>
-      </w:r>
-      <w:r>
-        <w:t xml:space="preserve">and a </w:t>
-      </w:r>
-      <w:proofErr w:type="spellStart"/>
-      <w:r>
-        <w:t>Y</w:t>
-      </w:r>
-      <w:r>
-        <w:t>temp</w:t>
-      </w:r>
-      <w:r>
-        <w:rPr>
-          <w:vertAlign w:val="subscript"/>
-        </w:rPr>
-        <w:t>j</w:t>
-      </w:r>
-      <w:proofErr w:type="spellEnd"/>
-      <w:r>
-        <w:t xml:space="preserve"> by sampling </w:t>
-      </w:r>
-      <w:proofErr w:type="spellStart"/>
-      <w:r>
-        <w:t>Xtemp</w:t>
-      </w:r>
-      <w:proofErr w:type="spellEnd"/>
-      <w:r>
-        <w:t xml:space="preserve">, </w:t>
-      </w:r>
-      <w:proofErr w:type="spellStart"/>
-      <w:r>
-        <w:t>Xpred</w:t>
-      </w:r>
-      <w:proofErr w:type="spellEnd"/>
-      <w:r>
-        <w:t xml:space="preserve"> and </w:t>
-      </w:r>
-      <w:proofErr w:type="spellStart"/>
-      <w:r>
-        <w:t>Ytemp</w:t>
-      </w:r>
-      <w:proofErr w:type="spellEnd"/>
-      <w:r>
-        <w:t xml:space="preserve">, respectively. </w:t>
-      </w:r>
-      <w:r>
-        <w:t xml:space="preserve">FSR and SSR specifications are used to generate </w:t>
-      </w:r>
-      <w:proofErr w:type="spellStart"/>
-      <w:r>
-        <w:t>k</w:t>
-      </w:r>
-      <w:r>
-        <w:rPr>
-          <w:vertAlign w:val="subscript"/>
-        </w:rPr>
-        <w:t>j</w:t>
-      </w:r>
-      <w:proofErr w:type="spellEnd"/>
-      <w:r>
-        <w:t xml:space="preserve"> and </w:t>
-      </w:r>
-      <w:proofErr w:type="spellStart"/>
-      <w:r>
-        <w:t>n</w:t>
-      </w:r>
-      <w:r>
-        <w:rPr>
-          <w:vertAlign w:val="subscript"/>
-        </w:rPr>
-        <w:t>j</w:t>
-      </w:r>
-      <w:proofErr w:type="spellEnd"/>
-      <w:r>
-        <w:t xml:space="preserve">, which represent the subsets of features/columns and subjects/rows, respectively. </w:t>
-      </w:r>
-      <w:proofErr w:type="spellStart"/>
-      <w:r>
-        <w:t>k</w:t>
-      </w:r>
-      <w:r>
-        <w:rPr>
-          <w:vertAlign w:val="subscript"/>
-        </w:rPr>
-        <w:t>j</w:t>
-      </w:r>
-      <w:proofErr w:type="spellEnd"/>
-      <w:r>
-        <w:t xml:space="preserve"> and </w:t>
-      </w:r>
-      <w:proofErr w:type="spellStart"/>
-      <w:r>
-        <w:t>n</w:t>
-      </w:r>
-      <w:r>
-        <w:rPr>
-          <w:vertAlign w:val="subscript"/>
-        </w:rPr>
-        <w:t>j</w:t>
-      </w:r>
-      <w:proofErr w:type="spellEnd"/>
-      <w:r>
-        <w:t xml:space="preserve"> are then used to generate the matrices </w:t>
-      </w:r>
-      <w:proofErr w:type="spellStart"/>
-      <w:proofErr w:type="gramStart"/>
-      <w:r>
-        <w:t>Xtemp</w:t>
-      </w:r>
-      <w:r>
-        <w:rPr>
-          <w:vertAlign w:val="subscript"/>
-        </w:rPr>
-        <w:t>j</w:t>
-      </w:r>
-      <w:proofErr w:type="spellEnd"/>
-      <w:r>
-        <w:t xml:space="preserve"> ,</w:t>
-      </w:r>
-      <w:proofErr w:type="gramEnd"/>
-      <w:r>
-        <w:t xml:space="preserve"> </w:t>
-      </w:r>
-      <w:proofErr w:type="spellStart"/>
-      <w:r>
-        <w:t>Xpred</w:t>
-      </w:r>
-      <w:r>
-        <w:rPr>
-          <w:vertAlign w:val="subscript"/>
-        </w:rPr>
-        <w:t>j</w:t>
-      </w:r>
-      <w:proofErr w:type="spellEnd"/>
-      <w:r>
-        <w:t xml:space="preserve"> and a </w:t>
-      </w:r>
-      <w:proofErr w:type="spellStart"/>
-      <w:r>
-        <w:t>Ytemp</w:t>
-      </w:r>
-      <w:r>
-        <w:rPr>
-          <w:vertAlign w:val="subscript"/>
-        </w:rPr>
-        <w:t>j</w:t>
-      </w:r>
-      <w:proofErr w:type="spellEnd"/>
-      <w:r>
-        <w:t xml:space="preserve"> to be passed to the Knockoff Filter and CBDA-SL algorithms.</w:t>
-      </w:r>
-    </w:p>
-    <w:p>
-      <w:pPr>
-        <w:spacing w:after="0"/>
-      </w:pPr>
-      <w:proofErr w:type="spellStart"/>
-      <w:r>
-        <w:t>Xtemp</w:t>
-      </w:r>
-      <w:r>
-        <w:rPr>
-          <w:vertAlign w:val="subscript"/>
-        </w:rPr>
-        <w:t>j</w:t>
-      </w:r>
-      <w:proofErr w:type="spellEnd"/>
-      <w:r>
-        <w:t xml:space="preserve"> </w:t>
-      </w:r>
-      <w:r>
-        <w:t xml:space="preserve">and </w:t>
-      </w:r>
-      <w:proofErr w:type="spellStart"/>
-      <w:r>
-        <w:t>Xpred</w:t>
-      </w:r>
-      <w:r>
-        <w:rPr>
-          <w:vertAlign w:val="subscript"/>
-        </w:rPr>
-        <w:t>j</w:t>
-      </w:r>
-      <w:proofErr w:type="spellEnd"/>
-      <w:r>
-        <w:t xml:space="preserve"> </w:t>
-      </w:r>
-      <w:r>
-        <w:t xml:space="preserve">are </w:t>
-      </w:r>
-      <w:r>
-        <w:t>then imputed and normalized. Imputation and nor</w:t>
-      </w:r>
-      <w:r>
-        <w:t xml:space="preserve">malization can </w:t>
-      </w:r>
-      <w:r>
-        <w:t xml:space="preserve">also </w:t>
-      </w:r>
-      <w:r>
-        <w:t xml:space="preserve">be done on the </w:t>
-      </w:r>
-      <w:proofErr w:type="spellStart"/>
-      <w:r>
-        <w:t>BigData</w:t>
-      </w:r>
-      <w:proofErr w:type="spellEnd"/>
-      <w:r>
-        <w:t>,</w:t>
-      </w:r>
-      <w:r>
-        <w:t xml:space="preserve"> before sampling is performed. A trade-off in computation time can be investigated; however it should be significant only when the original dataset is very large and the FSR</w:t>
-      </w:r>
-      <w:r>
-        <w:t>/SSR are</w:t>
-      </w:r>
-      <w:r>
-        <w:t xml:space="preserve"> not small.</w:t>
-      </w:r>
-      <w:r>
-        <w:t xml:space="preserve"> If FSR/SSR are very small (~5%), an inline/real-time imputation might be more efficient</w:t>
-      </w:r>
-      <w:r>
-        <w:t xml:space="preserve">. For imputation we </w:t>
-      </w:r>
-      <w:r>
-        <w:t xml:space="preserve">use </w:t>
-      </w:r>
-      <w:r>
-        <w:t xml:space="preserve">the function </w:t>
-      </w:r>
-      <w:proofErr w:type="spellStart"/>
-      <w:r>
-        <w:t>missForest</w:t>
-      </w:r>
-      <w:proofErr w:type="spellEnd"/>
-      <w:r>
-        <w:t>, with max # of i</w:t>
-      </w:r>
-      <w:r>
-        <w:t>terations ~5-10 for convergence</w:t>
-      </w:r>
-      <w:r>
-        <w:t>.</w:t>
-      </w:r>
-    </w:p>
-    <w:p>
-      <w:pPr>
-        <w:spacing w:after="0"/>
-      </w:pPr>
-    </w:p>
-    <w:p>
-      <w:pPr>
-        <w:spacing w:after="0"/>
-        <w:rPr>
-          <w:b/>
-        </w:rPr>
-      </w:pPr>
-    </w:p>
-    <w:p>
-      <w:pPr>
-        <w:spacing w:after="0"/>
-        <w:rPr>
-          <w:b/>
-        </w:rPr>
-      </w:pPr>
-    </w:p>
-    <w:p>
-      <w:pPr>
-        <w:spacing w:after="0"/>
-        <w:rPr>
-          <w:b/>
-        </w:rPr>
-      </w:pPr>
+        <w:t>This step can be run offline before starting a production run.</w:t>
+      </w:r>
       <w:bookmarkStart w:id="0" w:name="_GoBack"/>
       <w:bookmarkEnd w:id="0"/>
-      <w:r>
-        <w:rPr>
-          <w:b/>
-        </w:rPr>
-        <w:lastRenderedPageBreak/>
+    </w:p>
+    <w:p>
+      <w:pPr>
+        <w:spacing w:after="0"/>
+        <w:jc w:val="both"/>
+      </w:pPr>
+      <w:r>
+        <w:t xml:space="preserve">If </w:t>
+      </w:r>
+      <w:proofErr w:type="spellStart"/>
+      <w:r>
+        <w:t>BigData</w:t>
+      </w:r>
+      <w:proofErr w:type="spellEnd"/>
+      <w:r>
+        <w:t xml:space="preserve"> is within the order of GBs, alternative strategies can be implemented to avoid loading large datasets before launching </w:t>
+      </w:r>
+      <w:r>
+        <w:t>the CBDA-SL and Knockoff algorithms</w:t>
+      </w:r>
+      <w:r>
+        <w:t xml:space="preserve">. For example, we could generate all the M data subsets and save them in separate </w:t>
+      </w:r>
+      <w:proofErr w:type="spellStart"/>
+      <w:r>
+        <w:t>RData</w:t>
+      </w:r>
+      <w:proofErr w:type="spellEnd"/>
+      <w:r>
+        <w:t xml:space="preserve"> workspaces, and then load the appropriate ones for each of the M job.</w:t>
+      </w:r>
+    </w:p>
+    <w:p>
+      <w:pPr>
+        <w:spacing w:after="0"/>
+      </w:pPr>
+    </w:p>
+    <w:p>
+      <w:pPr>
+        <w:spacing w:after="0"/>
+      </w:pPr>
+      <w:r>
+        <w:t>For ea</w:t>
+      </w:r>
+      <w:r>
+        <w:t xml:space="preserve">ch j=1:M, </w:t>
+      </w:r>
+      <w:r>
+        <w:t xml:space="preserve">we load the temp </w:t>
+      </w:r>
+      <w:proofErr w:type="spellStart"/>
+      <w:r>
+        <w:t>RData</w:t>
+      </w:r>
+      <w:proofErr w:type="spellEnd"/>
+      <w:r>
+        <w:t xml:space="preserve"> workspace</w:t>
+      </w:r>
+      <w:r>
+        <w:t xml:space="preserve"> </w:t>
+      </w:r>
+      <w:r>
+        <w:t xml:space="preserve">and </w:t>
+      </w:r>
+      <w:r>
+        <w:t xml:space="preserve">generate a </w:t>
+      </w:r>
+      <w:proofErr w:type="spellStart"/>
+      <w:proofErr w:type="gramStart"/>
+      <w:r>
+        <w:t>X</w:t>
+      </w:r>
+      <w:r>
+        <w:t>temp</w:t>
+      </w:r>
+      <w:r>
+        <w:rPr>
+          <w:vertAlign w:val="subscript"/>
+        </w:rPr>
+        <w:t>j</w:t>
+      </w:r>
+      <w:proofErr w:type="spellEnd"/>
+      <w:r>
+        <w:t xml:space="preserve"> </w:t>
+      </w:r>
+      <w:r>
+        <w:t>,</w:t>
+      </w:r>
+      <w:proofErr w:type="gramEnd"/>
+      <w:r>
+        <w:t xml:space="preserve"> </w:t>
+      </w:r>
+      <w:proofErr w:type="spellStart"/>
+      <w:r>
+        <w:t>Xpred</w:t>
+      </w:r>
+      <w:r>
+        <w:rPr>
+          <w:vertAlign w:val="subscript"/>
+        </w:rPr>
+        <w:t>j</w:t>
+      </w:r>
+      <w:proofErr w:type="spellEnd"/>
+      <w:r>
+        <w:t xml:space="preserve"> </w:t>
+      </w:r>
+      <w:r>
+        <w:t xml:space="preserve">and a </w:t>
+      </w:r>
+      <w:proofErr w:type="spellStart"/>
+      <w:r>
+        <w:t>Y</w:t>
+      </w:r>
+      <w:r>
+        <w:t>temp</w:t>
+      </w:r>
+      <w:r>
+        <w:rPr>
+          <w:vertAlign w:val="subscript"/>
+        </w:rPr>
+        <w:t>j</w:t>
+      </w:r>
+      <w:proofErr w:type="spellEnd"/>
+      <w:r>
+        <w:t xml:space="preserve"> by sampling </w:t>
+      </w:r>
+      <w:proofErr w:type="spellStart"/>
+      <w:r>
+        <w:t>Xtemp</w:t>
+      </w:r>
+      <w:proofErr w:type="spellEnd"/>
+      <w:r>
+        <w:t xml:space="preserve">, </w:t>
+      </w:r>
+      <w:proofErr w:type="spellStart"/>
+      <w:r>
+        <w:t>Xpred</w:t>
+      </w:r>
+      <w:proofErr w:type="spellEnd"/>
+      <w:r>
+        <w:t xml:space="preserve"> and </w:t>
+      </w:r>
+      <w:proofErr w:type="spellStart"/>
+      <w:r>
+        <w:t>Ytemp</w:t>
+      </w:r>
+      <w:proofErr w:type="spellEnd"/>
+      <w:r>
+        <w:t xml:space="preserve">, respectively. </w:t>
+      </w:r>
+      <w:r>
+        <w:t xml:space="preserve">FSR and SSR specifications are used to generate </w:t>
+      </w:r>
+      <w:proofErr w:type="spellStart"/>
+      <w:r>
+        <w:t>k</w:t>
+      </w:r>
+      <w:r>
+        <w:rPr>
+          <w:vertAlign w:val="subscript"/>
+        </w:rPr>
+        <w:t>j</w:t>
+      </w:r>
+      <w:proofErr w:type="spellEnd"/>
+      <w:r>
+        <w:t xml:space="preserve"> and </w:t>
+      </w:r>
+      <w:proofErr w:type="spellStart"/>
+      <w:r>
+        <w:t>n</w:t>
+      </w:r>
+      <w:r>
+        <w:rPr>
+          <w:vertAlign w:val="subscript"/>
+        </w:rPr>
+        <w:t>j</w:t>
+      </w:r>
+      <w:proofErr w:type="spellEnd"/>
+      <w:r>
+        <w:t xml:space="preserve">, which represent the subsets of features/columns and subjects/rows, respectively. </w:t>
+      </w:r>
+      <w:proofErr w:type="spellStart"/>
+      <w:r>
+        <w:t>k</w:t>
+      </w:r>
+      <w:r>
+        <w:rPr>
+          <w:vertAlign w:val="subscript"/>
+        </w:rPr>
+        <w:t>j</w:t>
+      </w:r>
+      <w:proofErr w:type="spellEnd"/>
+      <w:r>
+        <w:t xml:space="preserve"> and </w:t>
+      </w:r>
+      <w:proofErr w:type="spellStart"/>
+      <w:r>
+        <w:t>n</w:t>
+      </w:r>
+      <w:r>
+        <w:rPr>
+          <w:vertAlign w:val="subscript"/>
+        </w:rPr>
+        <w:t>j</w:t>
+      </w:r>
+      <w:proofErr w:type="spellEnd"/>
+      <w:r>
+        <w:t xml:space="preserve"> are then used to generate the matrices </w:t>
+      </w:r>
+      <w:proofErr w:type="spellStart"/>
+      <w:proofErr w:type="gramStart"/>
+      <w:r>
+        <w:t>Xtemp</w:t>
+      </w:r>
+      <w:r>
+        <w:rPr>
+          <w:vertAlign w:val="subscript"/>
+        </w:rPr>
+        <w:t>j</w:t>
+      </w:r>
+      <w:proofErr w:type="spellEnd"/>
+      <w:r>
+        <w:t xml:space="preserve"> ,</w:t>
+      </w:r>
+      <w:proofErr w:type="gramEnd"/>
+      <w:r>
+        <w:t xml:space="preserve"> </w:t>
+      </w:r>
+      <w:proofErr w:type="spellStart"/>
+      <w:r>
+        <w:t>Xpred</w:t>
+      </w:r>
+      <w:r>
+        <w:rPr>
+          <w:vertAlign w:val="subscript"/>
+        </w:rPr>
+        <w:t>j</w:t>
+      </w:r>
+      <w:proofErr w:type="spellEnd"/>
+      <w:r>
+        <w:t xml:space="preserve"> and a </w:t>
+      </w:r>
+      <w:proofErr w:type="spellStart"/>
+      <w:r>
+        <w:t>Ytemp</w:t>
+      </w:r>
+      <w:r>
+        <w:rPr>
+          <w:vertAlign w:val="subscript"/>
+        </w:rPr>
+        <w:t>j</w:t>
+      </w:r>
+      <w:proofErr w:type="spellEnd"/>
+      <w:r>
+        <w:t xml:space="preserve"> to be passed to the Knockoff Filter and CBDA-SL algorithms.</w:t>
+      </w:r>
+    </w:p>
+    <w:p>
+      <w:pPr>
+        <w:spacing w:after="0"/>
+      </w:pPr>
+      <w:proofErr w:type="spellStart"/>
+      <w:r>
+        <w:t>Xtemp</w:t>
+      </w:r>
+      <w:r>
+        <w:rPr>
+          <w:vertAlign w:val="subscript"/>
+        </w:rPr>
+        <w:t>j</w:t>
+      </w:r>
+      <w:proofErr w:type="spellEnd"/>
+      <w:r>
+        <w:t xml:space="preserve"> </w:t>
+      </w:r>
+      <w:r>
+        <w:t xml:space="preserve">and </w:t>
+      </w:r>
+      <w:proofErr w:type="spellStart"/>
+      <w:r>
+        <w:t>Xpred</w:t>
+      </w:r>
+      <w:r>
+        <w:rPr>
+          <w:vertAlign w:val="subscript"/>
+        </w:rPr>
+        <w:t>j</w:t>
+      </w:r>
+      <w:proofErr w:type="spellEnd"/>
+      <w:r>
+        <w:t xml:space="preserve"> </w:t>
+      </w:r>
+      <w:r>
+        <w:t xml:space="preserve">are </w:t>
+      </w:r>
+      <w:r>
+        <w:t>then imputed and normalized. Imputation and nor</w:t>
+      </w:r>
+      <w:r>
+        <w:t xml:space="preserve">malization can </w:t>
+      </w:r>
+      <w:r>
+        <w:t xml:space="preserve">also </w:t>
+      </w:r>
+      <w:r>
+        <w:t xml:space="preserve">be done on the </w:t>
+      </w:r>
+      <w:proofErr w:type="spellStart"/>
+      <w:r>
+        <w:t>BigData</w:t>
+      </w:r>
+      <w:proofErr w:type="spellEnd"/>
+      <w:r>
+        <w:t>,</w:t>
+      </w:r>
+      <w:r>
+        <w:t xml:space="preserve"> before sampling is performed. A trade-off in computation time can be investigated; however it should be significant only when the original dataset is very large and the FSR</w:t>
+      </w:r>
+      <w:r>
+        <w:t>/SSR are</w:t>
+      </w:r>
+      <w:r>
+        <w:t xml:space="preserve"> not small.</w:t>
+      </w:r>
+      <w:r>
+        <w:t xml:space="preserve"> If FSR/SSR are very small (~5%), an inline/real-time imputation might be more efficient</w:t>
+      </w:r>
+      <w:r>
+        <w:t xml:space="preserve">. For imputation we </w:t>
+      </w:r>
+      <w:r>
+        <w:t xml:space="preserve">use </w:t>
+      </w:r>
+      <w:r>
+        <w:t xml:space="preserve">the function </w:t>
+      </w:r>
+      <w:proofErr w:type="spellStart"/>
+      <w:r>
+        <w:t>missForest</w:t>
+      </w:r>
+      <w:proofErr w:type="spellEnd"/>
+      <w:r>
+        <w:t>, with max # of i</w:t>
+      </w:r>
+      <w:r>
+        <w:t>terations ~5-10 for convergence</w:t>
+      </w:r>
+      <w:r>
+        <w:t>.</w:t>
+      </w:r>
+    </w:p>
+    <w:p>
+      <w:pPr>
+        <w:spacing w:after="0"/>
+      </w:pPr>
+    </w:p>
+    <w:p>
+      <w:pPr>
+        <w:spacing w:after="0"/>
+        <w:rPr>
+          <w:b/>
+        </w:rPr>
+      </w:pPr>
+    </w:p>
+    <w:p>
+      <w:pPr>
+        <w:spacing w:after="0"/>
+        <w:rPr>
+          <w:b/>
+        </w:rPr>
+      </w:pPr>
+    </w:p>
+    <w:p>
+      <w:pPr>
+        <w:spacing w:after="0"/>
+        <w:rPr>
+          <w:b/>
+        </w:rPr>
+      </w:pPr>
+      <w:r>
+        <w:rPr>
+          <w:b/>
+        </w:rPr>
         <w:t>Pseudocode (sort of) of the CBDA-SL algorithm as implemented in the LONI pipeline workflow</w:t>
       </w:r>
       <w:r>
@@ -1643,6 +1651,7 @@
         <w:spacing w:after="0"/>
       </w:pPr>
       <w:r>
+        <w:lastRenderedPageBreak/>
         <w:t xml:space="preserve">Feature Mining can be performed in 3 ways: </w:t>
       </w:r>
     </w:p>
@@ -1656,7 +1665,6 @@
         <w:spacing w:after="0"/>
       </w:pPr>
       <w:r>
-        <w:lastRenderedPageBreak/>
         <w:t xml:space="preserve">By single experiment </w:t>
       </w:r>
     </w:p>
@@ -1938,7 +1946,7 @@
           <w:rPr>
             <w:noProof/>
           </w:rPr>
-          <w:t>2</w:t>
+          <w:t>3</w:t>
         </w:r>
         <w:r>
           <w:rPr>
@@ -3382,7 +3390,7 @@
 </file>
 
 <file path=customXml/itemProps1.xml><?xml version="1.0" encoding="utf-8"?>
-<ds:datastoreItem xmlns:ds="http://schemas.openxmlformats.org/officeDocument/2006/customXml" ds:itemID="{1A959052-69A4-4E72-A45C-A6A01773CFA5}">
+<ds:datastoreItem xmlns:ds="http://schemas.openxmlformats.org/officeDocument/2006/customXml" ds:itemID="{385FB6B6-CC5B-4308-B545-C2710930C3D8}">
   <ds:schemaRefs>
     <ds:schemaRef ds:uri="http://schemas.openxmlformats.org/officeDocument/2006/bibliography"/>
   </ds:schemaRefs>

</xml_diff>